<commit_message>
BACK-1 add backend PROJECT
add backend project
</commit_message>
<xml_diff>
--- a/PROJECT ERD (Revised).docx
+++ b/PROJECT ERD (Revised).docx
@@ -30,6 +30,24 @@
         <w:spacing w:after="0" w:line="240" w:lineRule="auto"/>
         <w:rPr>
           <w:rFonts w:ascii="Arial" w:eastAsia="Times New Roman" w:hAnsi="Arial" w:cs="Arial"/>
+          <w:b/>
+          <w:color w:val="000000"/>
+        </w:rPr>
+      </w:pPr>
+      <w:r>
+        <w:rPr>
+          <w:rFonts w:ascii="Arial" w:eastAsia="Times New Roman" w:hAnsi="Arial" w:cs="Arial"/>
+          <w:b/>
+          <w:color w:val="000000"/>
+        </w:rPr>
+        <w:t>*createdBy dan updatedBy buat semua</w:t>
+      </w:r>
+    </w:p>
+    <w:p>
+      <w:pPr>
+        <w:spacing w:after="0" w:line="240" w:lineRule="auto"/>
+        <w:rPr>
+          <w:rFonts w:ascii="Arial" w:eastAsia="Times New Roman" w:hAnsi="Arial" w:cs="Arial"/>
           <w:color w:val="000000"/>
         </w:rPr>
       </w:pPr>
@@ -63,7 +81,6 @@
           <w:color w:val="000000"/>
         </w:rPr>
       </w:pPr>
-      <w:proofErr w:type="spellStart"/>
       <w:r>
         <w:rPr>
           <w:rFonts w:ascii="Arial" w:eastAsia="Times New Roman" w:hAnsi="Arial" w:cs="Arial"/>
@@ -71,7 +88,6 @@
         </w:rPr>
         <w:t>sku</w:t>
       </w:r>
-      <w:proofErr w:type="spellEnd"/>
       <w:r>
         <w:rPr>
           <w:rFonts w:ascii="Arial" w:eastAsia="Times New Roman" w:hAnsi="Arial" w:cs="Arial"/>
@@ -112,17 +128,8 @@
           <w:rFonts w:ascii="Arial" w:eastAsia="Times New Roman" w:hAnsi="Arial" w:cs="Arial"/>
           <w:color w:val="000000"/>
         </w:rPr>
-        <w:t xml:space="preserve"> = </w:t>
-      </w:r>
-      <w:proofErr w:type="spellStart"/>
-      <w:r>
-        <w:rPr>
-          <w:rFonts w:ascii="Arial" w:eastAsia="Times New Roman" w:hAnsi="Arial" w:cs="Arial"/>
-          <w:color w:val="000000"/>
-        </w:rPr>
-        <w:t>int</w:t>
-      </w:r>
-      <w:proofErr w:type="spellEnd"/>
+        <w:t xml:space="preserve"> = int</w:t>
+      </w:r>
     </w:p>
     <w:p>
       <w:pPr>
@@ -177,17 +184,8 @@
           <w:rFonts w:ascii="Arial" w:eastAsia="Times New Roman" w:hAnsi="Arial" w:cs="Arial"/>
           <w:color w:val="000000"/>
         </w:rPr>
-        <w:t xml:space="preserve"> = </w:t>
-      </w:r>
-      <w:proofErr w:type="spellStart"/>
-      <w:r>
-        <w:rPr>
-          <w:rFonts w:ascii="Arial" w:eastAsia="Times New Roman" w:hAnsi="Arial" w:cs="Arial"/>
-          <w:color w:val="000000"/>
-        </w:rPr>
-        <w:t>int</w:t>
-      </w:r>
-      <w:proofErr w:type="spellEnd"/>
+        <w:t xml:space="preserve"> = int</w:t>
+      </w:r>
     </w:p>
     <w:p>
       <w:pPr>
@@ -230,7 +228,6 @@
           <w:color w:val="000000"/>
         </w:rPr>
       </w:pPr>
-      <w:proofErr w:type="spellStart"/>
       <w:r>
         <w:rPr>
           <w:rFonts w:ascii="Arial" w:eastAsia="Times New Roman" w:hAnsi="Arial" w:cs="Arial"/>
@@ -238,23 +235,13 @@
         </w:rPr>
         <w:t>qty</w:t>
       </w:r>
-      <w:proofErr w:type="spellEnd"/>
-      <w:r>
-        <w:rPr>
-          <w:rFonts w:ascii="Arial" w:eastAsia="Times New Roman" w:hAnsi="Arial" w:cs="Arial"/>
-          <w:color w:val="000000"/>
-        </w:rPr>
-        <w:t xml:space="preserve"> = </w:t>
-      </w:r>
-      <w:proofErr w:type="spellStart"/>
-      <w:r>
-        <w:rPr>
-          <w:rFonts w:ascii="Arial" w:eastAsia="Times New Roman" w:hAnsi="Arial" w:cs="Arial"/>
-          <w:color w:val="000000"/>
-        </w:rPr>
-        <w:t>int</w:t>
-      </w:r>
-      <w:proofErr w:type="spellEnd"/>
+      <w:r>
+        <w:rPr>
+          <w:rFonts w:ascii="Arial" w:eastAsia="Times New Roman" w:hAnsi="Arial" w:cs="Arial"/>
+          <w:color w:val="000000"/>
+        </w:rPr>
+        <w:t xml:space="preserve"> = int</w:t>
+      </w:r>
     </w:p>
     <w:p>
       <w:pPr>
@@ -297,21 +284,12 @@
           <w:color w:val="000000"/>
         </w:rPr>
       </w:pPr>
-      <w:proofErr w:type="spellStart"/>
-      <w:r>
-        <w:rPr>
-          <w:rFonts w:ascii="Arial" w:eastAsia="Times New Roman" w:hAnsi="Arial" w:cs="Arial"/>
-          <w:color w:val="000000"/>
-        </w:rPr>
-        <w:t>createdDate</w:t>
-      </w:r>
-      <w:proofErr w:type="spellEnd"/>
-      <w:r>
-        <w:rPr>
-          <w:rFonts w:ascii="Arial" w:eastAsia="Times New Roman" w:hAnsi="Arial" w:cs="Arial"/>
-          <w:color w:val="000000"/>
-        </w:rPr>
-        <w:t xml:space="preserve"> = varchar (50)</w:t>
+      <w:r>
+        <w:rPr>
+          <w:rFonts w:ascii="Arial" w:eastAsia="Times New Roman" w:hAnsi="Arial" w:cs="Arial"/>
+          <w:color w:val="000000"/>
+        </w:rPr>
+        <w:t>createdDate = varchar (50)</w:t>
       </w:r>
     </w:p>
     <w:p>
@@ -328,21 +306,12 @@
           <w:szCs w:val="24"/>
         </w:rPr>
       </w:pPr>
-      <w:proofErr w:type="spellStart"/>
-      <w:r>
-        <w:rPr>
-          <w:rFonts w:ascii="Arial" w:eastAsia="Times New Roman" w:hAnsi="Arial" w:cs="Arial"/>
-          <w:color w:val="000000"/>
-        </w:rPr>
-        <w:t>updatedDate</w:t>
-      </w:r>
-      <w:proofErr w:type="spellEnd"/>
-      <w:r>
-        <w:rPr>
-          <w:rFonts w:ascii="Arial" w:eastAsia="Times New Roman" w:hAnsi="Arial" w:cs="Arial"/>
-          <w:color w:val="000000"/>
-        </w:rPr>
-        <w:t xml:space="preserve"> = varchar (50)</w:t>
+      <w:r>
+        <w:rPr>
+          <w:rFonts w:ascii="Arial" w:eastAsia="Times New Roman" w:hAnsi="Arial" w:cs="Arial"/>
+          <w:color w:val="000000"/>
+        </w:rPr>
+        <w:t>updatedDate = varchar (50)</w:t>
       </w:r>
     </w:p>
     <w:p>
@@ -397,17 +366,8 @@
           <w:rFonts w:ascii="Arial" w:eastAsia="Times New Roman" w:hAnsi="Arial" w:cs="Arial"/>
           <w:color w:val="000000"/>
         </w:rPr>
-        <w:t xml:space="preserve"> = </w:t>
-      </w:r>
-      <w:proofErr w:type="spellStart"/>
-      <w:r>
-        <w:rPr>
-          <w:rFonts w:ascii="Arial" w:eastAsia="Times New Roman" w:hAnsi="Arial" w:cs="Arial"/>
-          <w:color w:val="000000"/>
-        </w:rPr>
-        <w:t>int</w:t>
-      </w:r>
-      <w:proofErr w:type="spellEnd"/>
+        <w:t xml:space="preserve"> = int</w:t>
+      </w:r>
     </w:p>
     <w:p>
       <w:pPr>
@@ -422,7 +382,6 @@
           <w:color w:val="000000"/>
         </w:rPr>
       </w:pPr>
-      <w:proofErr w:type="spellStart"/>
       <w:r>
         <w:rPr>
           <w:rFonts w:ascii="Arial" w:eastAsia="Times New Roman" w:hAnsi="Arial" w:cs="Arial"/>
@@ -430,7 +389,6 @@
         </w:rPr>
         <w:t>SuperiorId</w:t>
       </w:r>
-      <w:proofErr w:type="spellEnd"/>
       <w:r>
         <w:rPr>
           <w:rFonts w:ascii="Arial" w:eastAsia="Times New Roman" w:hAnsi="Arial" w:cs="Arial"/>
@@ -443,40 +401,15 @@
           <w:rFonts w:ascii="Arial" w:eastAsia="Times New Roman" w:hAnsi="Arial" w:cs="Arial"/>
           <w:color w:val="000000"/>
         </w:rPr>
-        <w:t xml:space="preserve">id </w:t>
-      </w:r>
-      <w:proofErr w:type="spellStart"/>
-      <w:r>
-        <w:rPr>
-          <w:rFonts w:ascii="Arial" w:eastAsia="Times New Roman" w:hAnsi="Arial" w:cs="Arial"/>
-          <w:color w:val="000000"/>
-        </w:rPr>
-        <w:t>dari</w:t>
-      </w:r>
-      <w:proofErr w:type="spellEnd"/>
-      <w:r>
-        <w:rPr>
-          <w:rFonts w:ascii="Arial" w:eastAsia="Times New Roman" w:hAnsi="Arial" w:cs="Arial"/>
-          <w:color w:val="000000"/>
-        </w:rPr>
-        <w:t xml:space="preserve"> employee lain</w:t>
-      </w:r>
-      <w:r>
-        <w:rPr>
-          <w:rFonts w:ascii="Arial" w:eastAsia="Times New Roman" w:hAnsi="Arial" w:cs="Arial"/>
-          <w:color w:val="000000"/>
-        </w:rPr>
-        <w:t xml:space="preserve"> = </w:t>
-      </w:r>
-      <w:proofErr w:type="spellStart"/>
-      <w:r>
-        <w:rPr>
-          <w:rFonts w:ascii="Arial" w:eastAsia="Times New Roman" w:hAnsi="Arial" w:cs="Arial"/>
-          <w:color w:val="000000"/>
-        </w:rPr>
-        <w:t>int</w:t>
-      </w:r>
-      <w:proofErr w:type="spellEnd"/>
+        <w:t>id dari employee lain</w:t>
+      </w:r>
+      <w:r>
+        <w:rPr>
+          <w:rFonts w:ascii="Arial" w:eastAsia="Times New Roman" w:hAnsi="Arial" w:cs="Arial"/>
+          <w:color w:val="000000"/>
+        </w:rPr>
+        <w:t xml:space="preserve"> = int</w:t>
+      </w:r>
     </w:p>
     <w:p>
       <w:pPr>
@@ -519,7 +452,6 @@
           <w:color w:val="000000"/>
         </w:rPr>
       </w:pPr>
-      <w:proofErr w:type="spellStart"/>
       <w:r>
         <w:rPr>
           <w:rFonts w:ascii="Arial" w:eastAsia="Times New Roman" w:hAnsi="Arial" w:cs="Arial"/>
@@ -527,7 +459,6 @@
         </w:rPr>
         <w:t>dob</w:t>
       </w:r>
-      <w:proofErr w:type="spellEnd"/>
       <w:r>
         <w:rPr>
           <w:rFonts w:ascii="Arial" w:eastAsia="Times New Roman" w:hAnsi="Arial" w:cs="Arial"/>
@@ -619,8 +550,6 @@
         </w:rPr>
         <w:t xml:space="preserve"> = varchar (255)</w:t>
       </w:r>
-      <w:bookmarkStart w:id="0" w:name="_GoBack"/>
-      <w:bookmarkEnd w:id="0"/>
     </w:p>
     <w:p>
       <w:pPr>
@@ -663,21 +592,12 @@
           <w:color w:val="000000"/>
         </w:rPr>
       </w:pPr>
-      <w:proofErr w:type="spellStart"/>
-      <w:r>
-        <w:rPr>
-          <w:rFonts w:ascii="Arial" w:eastAsia="Times New Roman" w:hAnsi="Arial" w:cs="Arial"/>
-          <w:color w:val="000000"/>
-        </w:rPr>
-        <w:t>createdDate</w:t>
-      </w:r>
-      <w:proofErr w:type="spellEnd"/>
-      <w:r>
-        <w:rPr>
-          <w:rFonts w:ascii="Arial" w:eastAsia="Times New Roman" w:hAnsi="Arial" w:cs="Arial"/>
-          <w:color w:val="000000"/>
-        </w:rPr>
-        <w:t xml:space="preserve"> = varchar (50)</w:t>
+      <w:r>
+        <w:rPr>
+          <w:rFonts w:ascii="Arial" w:eastAsia="Times New Roman" w:hAnsi="Arial" w:cs="Arial"/>
+          <w:color w:val="000000"/>
+        </w:rPr>
+        <w:t>createdDate = varchar (50)</w:t>
       </w:r>
     </w:p>
     <w:p>
@@ -694,21 +614,12 @@
           <w:szCs w:val="24"/>
         </w:rPr>
       </w:pPr>
-      <w:proofErr w:type="spellStart"/>
-      <w:r>
-        <w:rPr>
-          <w:rFonts w:ascii="Arial" w:eastAsia="Times New Roman" w:hAnsi="Arial" w:cs="Arial"/>
-          <w:color w:val="000000"/>
-        </w:rPr>
-        <w:t>updatedDate</w:t>
-      </w:r>
-      <w:proofErr w:type="spellEnd"/>
-      <w:r>
-        <w:rPr>
-          <w:rFonts w:ascii="Arial" w:eastAsia="Times New Roman" w:hAnsi="Arial" w:cs="Arial"/>
-          <w:color w:val="000000"/>
-        </w:rPr>
-        <w:t xml:space="preserve"> = varchar (50)</w:t>
+      <w:r>
+        <w:rPr>
+          <w:rFonts w:ascii="Arial" w:eastAsia="Times New Roman" w:hAnsi="Arial" w:cs="Arial"/>
+          <w:color w:val="000000"/>
+        </w:rPr>
+        <w:t>updatedDate = varchar (50)</w:t>
       </w:r>
     </w:p>
     <w:p>
@@ -764,17 +675,8 @@
           <w:rFonts w:ascii="Arial" w:eastAsia="Times New Roman" w:hAnsi="Arial" w:cs="Arial"/>
           <w:color w:val="000000"/>
         </w:rPr>
-        <w:t xml:space="preserve"> = </w:t>
-      </w:r>
-      <w:proofErr w:type="spellStart"/>
-      <w:r>
-        <w:rPr>
-          <w:rFonts w:ascii="Arial" w:eastAsia="Times New Roman" w:hAnsi="Arial" w:cs="Arial"/>
-          <w:color w:val="000000"/>
-        </w:rPr>
-        <w:t>int</w:t>
-      </w:r>
-      <w:proofErr w:type="spellEnd"/>
+        <w:t xml:space="preserve"> = int</w:t>
+      </w:r>
     </w:p>
     <w:p>
       <w:pPr>
@@ -790,7 +692,6 @@
           <w:color w:val="000000"/>
         </w:rPr>
       </w:pPr>
-      <w:proofErr w:type="spellStart"/>
       <w:r>
         <w:rPr>
           <w:rFonts w:ascii="Arial" w:eastAsia="Times New Roman" w:hAnsi="Arial" w:cs="Arial"/>
@@ -798,39 +699,13 @@
         </w:rPr>
         <w:t>employeeId</w:t>
       </w:r>
-      <w:proofErr w:type="spellEnd"/>
-      <w:r>
-        <w:rPr>
-          <w:rFonts w:ascii="Arial" w:eastAsia="Times New Roman" w:hAnsi="Arial" w:cs="Arial"/>
-          <w:color w:val="000000"/>
-        </w:rPr>
-        <w:t xml:space="preserve"> -&gt; foreign key </w:t>
-      </w:r>
-      <w:proofErr w:type="spellStart"/>
-      <w:r>
-        <w:rPr>
-          <w:rFonts w:ascii="Arial" w:eastAsia="Times New Roman" w:hAnsi="Arial" w:cs="Arial"/>
-          <w:color w:val="000000"/>
-        </w:rPr>
-        <w:t>ke</w:t>
-      </w:r>
-      <w:proofErr w:type="spellEnd"/>
-      <w:r>
-        <w:rPr>
-          <w:rFonts w:ascii="Arial" w:eastAsia="Times New Roman" w:hAnsi="Arial" w:cs="Arial"/>
-          <w:color w:val="000000"/>
-        </w:rPr>
-        <w:t xml:space="preserve"> table employee = </w:t>
-      </w:r>
-      <w:proofErr w:type="spellStart"/>
-      <w:r>
-        <w:rPr>
-          <w:rFonts w:ascii="Arial" w:eastAsia="Times New Roman" w:hAnsi="Arial" w:cs="Arial"/>
-          <w:color w:val="000000"/>
-        </w:rPr>
-        <w:t>int</w:t>
-      </w:r>
-      <w:proofErr w:type="spellEnd"/>
+      <w:r>
+        <w:rPr>
+          <w:rFonts w:ascii="Arial" w:eastAsia="Times New Roman" w:hAnsi="Arial" w:cs="Arial"/>
+          <w:color w:val="000000"/>
+        </w:rPr>
+        <w:t xml:space="preserve"> -&gt; foreign key ke table employee = int</w:t>
+      </w:r>
     </w:p>
     <w:p>
       <w:pPr>
@@ -846,31 +721,13 @@
           <w:color w:val="000000"/>
         </w:rPr>
       </w:pPr>
-      <w:proofErr w:type="spellStart"/>
-      <w:r>
-        <w:rPr>
-          <w:rFonts w:ascii="Arial" w:eastAsia="Times New Roman" w:hAnsi="Arial" w:cs="Arial"/>
-          <w:color w:val="000000"/>
-        </w:rPr>
-        <w:t>itemId</w:t>
-      </w:r>
-      <w:proofErr w:type="spellEnd"/>
-      <w:r>
-        <w:rPr>
-          <w:rFonts w:ascii="Arial" w:eastAsia="Times New Roman" w:hAnsi="Arial" w:cs="Arial"/>
-          <w:color w:val="000000"/>
-        </w:rPr>
-        <w:t xml:space="preserve"> = </w:t>
-      </w:r>
-      <w:proofErr w:type="spellStart"/>
-      <w:r>
-        <w:rPr>
-          <w:rFonts w:ascii="Arial" w:eastAsia="Times New Roman" w:hAnsi="Arial" w:cs="Arial"/>
-          <w:color w:val="000000"/>
-        </w:rPr>
-        <w:t>int</w:t>
-      </w:r>
-      <w:proofErr w:type="spellEnd"/>
+      <w:r>
+        <w:rPr>
+          <w:rFonts w:ascii="Arial" w:eastAsia="Times New Roman" w:hAnsi="Arial" w:cs="Arial"/>
+          <w:color w:val="000000"/>
+        </w:rPr>
+        <w:t>itemId = int</w:t>
+      </w:r>
     </w:p>
     <w:p>
       <w:pPr>
@@ -886,31 +743,13 @@
           <w:color w:val="000000"/>
         </w:rPr>
       </w:pPr>
-      <w:proofErr w:type="spellStart"/>
-      <w:r>
-        <w:rPr>
-          <w:rFonts w:ascii="Arial" w:eastAsia="Times New Roman" w:hAnsi="Arial" w:cs="Arial"/>
-          <w:color w:val="000000"/>
-        </w:rPr>
-        <w:t>qty</w:t>
-      </w:r>
-      <w:proofErr w:type="spellEnd"/>
-      <w:r>
-        <w:rPr>
-          <w:rFonts w:ascii="Arial" w:eastAsia="Times New Roman" w:hAnsi="Arial" w:cs="Arial"/>
-          <w:color w:val="000000"/>
-        </w:rPr>
-        <w:t xml:space="preserve"> = </w:t>
-      </w:r>
-      <w:proofErr w:type="spellStart"/>
-      <w:r>
-        <w:rPr>
-          <w:rFonts w:ascii="Arial" w:eastAsia="Times New Roman" w:hAnsi="Arial" w:cs="Arial"/>
-          <w:color w:val="000000"/>
-        </w:rPr>
-        <w:t>int</w:t>
-      </w:r>
-      <w:proofErr w:type="spellEnd"/>
+      <w:r>
+        <w:rPr>
+          <w:rFonts w:ascii="Arial" w:eastAsia="Times New Roman" w:hAnsi="Arial" w:cs="Arial"/>
+          <w:color w:val="000000"/>
+        </w:rPr>
+        <w:t>qty = int</w:t>
+      </w:r>
     </w:p>
     <w:p>
       <w:pPr>
@@ -926,7 +765,6 @@
           <w:color w:val="000000"/>
         </w:rPr>
       </w:pPr>
-      <w:proofErr w:type="spellStart"/>
       <w:r>
         <w:rPr>
           <w:rFonts w:ascii="Arial" w:eastAsia="Times New Roman" w:hAnsi="Arial" w:cs="Arial"/>
@@ -934,7 +772,6 @@
         </w:rPr>
         <w:t>createdDate</w:t>
       </w:r>
-      <w:proofErr w:type="spellEnd"/>
       <w:r>
         <w:rPr>
           <w:rFonts w:ascii="Arial" w:eastAsia="Times New Roman" w:hAnsi="Arial" w:cs="Arial"/>
@@ -958,21 +795,12 @@
           <w:szCs w:val="24"/>
         </w:rPr>
       </w:pPr>
-      <w:proofErr w:type="spellStart"/>
-      <w:r>
-        <w:rPr>
-          <w:rFonts w:ascii="Arial" w:eastAsia="Times New Roman" w:hAnsi="Arial" w:cs="Arial"/>
-          <w:color w:val="000000"/>
-        </w:rPr>
-        <w:t>updatedDate</w:t>
-      </w:r>
-      <w:proofErr w:type="spellEnd"/>
-      <w:r>
-        <w:rPr>
-          <w:rFonts w:ascii="Arial" w:eastAsia="Times New Roman" w:hAnsi="Arial" w:cs="Arial"/>
-          <w:color w:val="000000"/>
-        </w:rPr>
-        <w:t xml:space="preserve"> = varchar (50)</w:t>
+      <w:r>
+        <w:rPr>
+          <w:rFonts w:ascii="Arial" w:eastAsia="Times New Roman" w:hAnsi="Arial" w:cs="Arial"/>
+          <w:color w:val="000000"/>
+        </w:rPr>
+        <w:t>updatedDate = varchar (50)</w:t>
       </w:r>
     </w:p>
     <w:p>
@@ -1026,16 +854,10 @@
           <w:b/>
           <w:color w:val="000000"/>
         </w:rPr>
-        <w:t xml:space="preserve"> / process / handover / received</w:t>
-      </w:r>
-      <w:r>
-        <w:rPr>
-          <w:rFonts w:ascii="Arial" w:eastAsia="Times New Roman" w:hAnsi="Arial" w:cs="Arial"/>
-          <w:b/>
-          <w:color w:val="000000"/>
-        </w:rPr>
-        <w:t xml:space="preserve"> </w:t>
-      </w:r>
+        <w:t xml:space="preserve"> / handover</w:t>
+      </w:r>
+      <w:bookmarkStart w:id="0" w:name="_GoBack"/>
+      <w:bookmarkEnd w:id="0"/>
       <w:r>
         <w:rPr>
           <w:rFonts w:ascii="Arial" w:eastAsia="Times New Roman" w:hAnsi="Arial" w:cs="Arial"/>
@@ -1123,18 +945,8 @@
           <w:sz w:val="24"/>
           <w:szCs w:val="24"/>
         </w:rPr>
-        <w:t xml:space="preserve"> = </w:t>
-      </w:r>
-      <w:proofErr w:type="spellStart"/>
-      <w:r>
-        <w:rPr>
-          <w:rFonts w:ascii="Arial" w:eastAsia="Times New Roman" w:hAnsi="Arial" w:cs="Arial"/>
-          <w:sz w:val="24"/>
-          <w:szCs w:val="24"/>
-        </w:rPr>
-        <w:t>int</w:t>
-      </w:r>
-      <w:proofErr w:type="spellEnd"/>
+        <w:t xml:space="preserve"> = int</w:t>
+      </w:r>
     </w:p>
     <w:p>
       <w:pPr>
@@ -1245,21 +1057,12 @@
           <w:color w:val="000000"/>
         </w:rPr>
       </w:pPr>
-      <w:proofErr w:type="spellStart"/>
-      <w:r>
-        <w:rPr>
-          <w:rFonts w:ascii="Arial" w:eastAsia="Times New Roman" w:hAnsi="Arial" w:cs="Arial"/>
-          <w:color w:val="000000"/>
-        </w:rPr>
-        <w:t>createdDate</w:t>
-      </w:r>
-      <w:proofErr w:type="spellEnd"/>
-      <w:r>
-        <w:rPr>
-          <w:rFonts w:ascii="Arial" w:eastAsia="Times New Roman" w:hAnsi="Arial" w:cs="Arial"/>
-          <w:color w:val="000000"/>
-        </w:rPr>
-        <w:t xml:space="preserve"> = varchar (50)</w:t>
+      <w:r>
+        <w:rPr>
+          <w:rFonts w:ascii="Arial" w:eastAsia="Times New Roman" w:hAnsi="Arial" w:cs="Arial"/>
+          <w:color w:val="000000"/>
+        </w:rPr>
+        <w:t>createdDate = varchar (50)</w:t>
       </w:r>
     </w:p>
     <w:p>
@@ -1276,21 +1079,12 @@
           <w:szCs w:val="24"/>
         </w:rPr>
       </w:pPr>
-      <w:proofErr w:type="spellStart"/>
-      <w:r>
-        <w:rPr>
-          <w:rFonts w:ascii="Arial" w:eastAsia="Times New Roman" w:hAnsi="Arial" w:cs="Arial"/>
-          <w:color w:val="000000"/>
-        </w:rPr>
-        <w:t>updatedDate</w:t>
-      </w:r>
-      <w:proofErr w:type="spellEnd"/>
-      <w:r>
-        <w:rPr>
-          <w:rFonts w:ascii="Arial" w:eastAsia="Times New Roman" w:hAnsi="Arial" w:cs="Arial"/>
-          <w:color w:val="000000"/>
-        </w:rPr>
-        <w:t xml:space="preserve"> = varchar (50)</w:t>
+      <w:r>
+        <w:rPr>
+          <w:rFonts w:ascii="Arial" w:eastAsia="Times New Roman" w:hAnsi="Arial" w:cs="Arial"/>
+          <w:color w:val="000000"/>
+        </w:rPr>
+        <w:t>updatedDate = varchar (50)</w:t>
       </w:r>
     </w:p>
     <w:p>
@@ -1333,72 +1127,8 @@
           <w:b/>
           <w:color w:val="000000"/>
         </w:rPr>
-        <w:t xml:space="preserve"> </w:t>
-      </w:r>
-      <w:proofErr w:type="spellStart"/>
-      <w:r>
-        <w:rPr>
-          <w:rFonts w:ascii="Arial" w:eastAsia="Times New Roman" w:hAnsi="Arial" w:cs="Arial"/>
-          <w:b/>
-          <w:color w:val="000000"/>
-        </w:rPr>
-        <w:t>gatau</w:t>
-      </w:r>
-      <w:proofErr w:type="spellEnd"/>
-      <w:r>
-        <w:rPr>
-          <w:rFonts w:ascii="Arial" w:eastAsia="Times New Roman" w:hAnsi="Arial" w:cs="Arial"/>
-          <w:b/>
-          <w:color w:val="000000"/>
-        </w:rPr>
-        <w:t xml:space="preserve"> </w:t>
-      </w:r>
-      <w:proofErr w:type="spellStart"/>
-      <w:r>
-        <w:rPr>
-          <w:rFonts w:ascii="Arial" w:eastAsia="Times New Roman" w:hAnsi="Arial" w:cs="Arial"/>
-          <w:b/>
-          <w:color w:val="000000"/>
-        </w:rPr>
-        <w:t>butuh</w:t>
-      </w:r>
-      <w:proofErr w:type="spellEnd"/>
-      <w:r>
-        <w:rPr>
-          <w:rFonts w:ascii="Arial" w:eastAsia="Times New Roman" w:hAnsi="Arial" w:cs="Arial"/>
-          <w:b/>
-          <w:color w:val="000000"/>
-        </w:rPr>
-        <w:t xml:space="preserve"> </w:t>
-      </w:r>
-      <w:proofErr w:type="spellStart"/>
-      <w:r>
-        <w:rPr>
-          <w:rFonts w:ascii="Arial" w:eastAsia="Times New Roman" w:hAnsi="Arial" w:cs="Arial"/>
-          <w:b/>
-          <w:color w:val="000000"/>
-        </w:rPr>
-        <w:t>atau</w:t>
-      </w:r>
-      <w:proofErr w:type="spellEnd"/>
-      <w:r>
-        <w:rPr>
-          <w:rFonts w:ascii="Arial" w:eastAsia="Times New Roman" w:hAnsi="Arial" w:cs="Arial"/>
-          <w:b/>
-          <w:color w:val="000000"/>
-        </w:rPr>
-        <w:t xml:space="preserve"> </w:t>
-      </w:r>
-      <w:proofErr w:type="spellStart"/>
-      <w:r>
-        <w:rPr>
-          <w:rFonts w:ascii="Arial" w:eastAsia="Times New Roman" w:hAnsi="Arial" w:cs="Arial"/>
-          <w:b/>
-          <w:color w:val="000000"/>
-        </w:rPr>
-        <w:t>engga</w:t>
-      </w:r>
-      <w:proofErr w:type="spellEnd"/>
+        <w:t xml:space="preserve"> gatau butuh atau engga</w:t>
+      </w:r>
     </w:p>
     <w:p>
       <w:pPr>
@@ -1416,7 +1146,6 @@
           <w:color w:val="000000"/>
         </w:rPr>
       </w:pPr>
-      <w:proofErr w:type="spellStart"/>
       <w:r>
         <w:rPr>
           <w:rFonts w:ascii="Arial" w:eastAsia="Times New Roman" w:hAnsi="Arial" w:cs="Arial"/>
@@ -1424,23 +1153,13 @@
         </w:rPr>
         <w:t>NotificationId</w:t>
       </w:r>
-      <w:proofErr w:type="spellEnd"/>
-      <w:r>
-        <w:rPr>
-          <w:rFonts w:ascii="Arial" w:eastAsia="Times New Roman" w:hAnsi="Arial" w:cs="Arial"/>
-          <w:color w:val="000000"/>
-        </w:rPr>
-        <w:t xml:space="preserve"> = </w:t>
-      </w:r>
-      <w:proofErr w:type="spellStart"/>
-      <w:r>
-        <w:rPr>
-          <w:rFonts w:ascii="Arial" w:eastAsia="Times New Roman" w:hAnsi="Arial" w:cs="Arial"/>
-          <w:color w:val="000000"/>
-        </w:rPr>
-        <w:t>int</w:t>
-      </w:r>
-      <w:proofErr w:type="spellEnd"/>
+      <w:r>
+        <w:rPr>
+          <w:rFonts w:ascii="Arial" w:eastAsia="Times New Roman" w:hAnsi="Arial" w:cs="Arial"/>
+          <w:color w:val="000000"/>
+        </w:rPr>
+        <w:t xml:space="preserve"> = int</w:t>
+      </w:r>
     </w:p>
     <w:p>
       <w:pPr>
@@ -1458,7 +1177,6 @@
           <w:color w:val="000000"/>
         </w:rPr>
       </w:pPr>
-      <w:proofErr w:type="spellStart"/>
       <w:r>
         <w:rPr>
           <w:rFonts w:ascii="Arial" w:eastAsia="Times New Roman" w:hAnsi="Arial" w:cs="Arial"/>
@@ -1466,23 +1184,13 @@
         </w:rPr>
         <w:t>UserId</w:t>
       </w:r>
-      <w:proofErr w:type="spellEnd"/>
-      <w:r>
-        <w:rPr>
-          <w:rFonts w:ascii="Arial" w:eastAsia="Times New Roman" w:hAnsi="Arial" w:cs="Arial"/>
-          <w:color w:val="000000"/>
-        </w:rPr>
-        <w:t xml:space="preserve"> =</w:t>
-      </w:r>
-      <w:proofErr w:type="spellStart"/>
-      <w:r>
-        <w:rPr>
-          <w:rFonts w:ascii="Arial" w:eastAsia="Times New Roman" w:hAnsi="Arial" w:cs="Arial"/>
-          <w:color w:val="000000"/>
-        </w:rPr>
-        <w:t>int</w:t>
-      </w:r>
-      <w:proofErr w:type="spellEnd"/>
+      <w:r>
+        <w:rPr>
+          <w:rFonts w:ascii="Arial" w:eastAsia="Times New Roman" w:hAnsi="Arial" w:cs="Arial"/>
+          <w:color w:val="000000"/>
+        </w:rPr>
+        <w:t xml:space="preserve"> =int</w:t>
+      </w:r>
     </w:p>
     <w:p>
       <w:pPr>
@@ -1500,7 +1208,6 @@
           <w:color w:val="000000"/>
         </w:rPr>
       </w:pPr>
-      <w:proofErr w:type="spellStart"/>
       <w:r>
         <w:rPr>
           <w:rFonts w:ascii="Arial" w:eastAsia="Times New Roman" w:hAnsi="Arial" w:cs="Arial"/>
@@ -1508,7 +1215,6 @@
         </w:rPr>
         <w:t>NotificationTitle</w:t>
       </w:r>
-      <w:proofErr w:type="spellEnd"/>
       <w:r>
         <w:rPr>
           <w:rFonts w:ascii="Arial" w:eastAsia="Times New Roman" w:hAnsi="Arial" w:cs="Arial"/>
@@ -1533,7 +1239,6 @@
           <w:color w:val="000000"/>
         </w:rPr>
       </w:pPr>
-      <w:proofErr w:type="spellStart"/>
       <w:r>
         <w:rPr>
           <w:rFonts w:ascii="Arial" w:eastAsia="Times New Roman" w:hAnsi="Arial" w:cs="Arial"/>
@@ -1541,7 +1246,6 @@
         </w:rPr>
         <w:t>NotificationDescription</w:t>
       </w:r>
-      <w:proofErr w:type="spellEnd"/>
       <w:r>
         <w:rPr>
           <w:rFonts w:ascii="Arial" w:eastAsia="Times New Roman" w:hAnsi="Arial" w:cs="Arial"/>

</xml_diff>